<commit_message>
Merge english and translate file to translate file
</commit_message>
<xml_diff>
--- a/Part 2/[3123]When Is a Rose Not a Rose.docx
+++ b/Part 2/[3123]When Is a Rose Not a Rose.docx
@@ -8,6 +8,7 @@
         <w:ind w:left="11" w:hanging="10"/>
         <w:jc w:val="left"/>
       </w:pPr>
+      <w:bookmarkStart w:id="0" w:name="_Hlk511777658"/>
       <w:r>
         <w:rPr>
           <w:b/>
@@ -20,6 +21,8 @@
       <w:pPr>
         <w:ind w:left="1"/>
       </w:pPr>
+      <w:bookmarkStart w:id="1" w:name="_Hlk511777665"/>
+      <w:bookmarkEnd w:id="0"/>
       <w:r>
         <w:t xml:space="preserve">Having studied Linus's behavior and formed a theory about why it was successful, I made a conscious decision to test this theory on my new (admittedly much less complex and ambitious) project. </w:t>
       </w:r>
@@ -28,6 +31,8 @@
       <w:pPr>
         <w:ind w:left="1"/>
       </w:pPr>
+      <w:bookmarkStart w:id="2" w:name="_Hlk511777672"/>
+      <w:bookmarkEnd w:id="1"/>
       <w:r>
         <w:t xml:space="preserve">But the first thing I did was reorganize and simplify </w:t>
       </w:r>
@@ -37,7 +42,17 @@
       </w:r>
       <w:proofErr w:type="spellEnd"/>
       <w:r>
-        <w:t xml:space="preserve"> a lot. Carl Harris's implementation was very </w:t>
+        <w:t xml:space="preserve"> a lot.</w:t>
+      </w:r>
+    </w:p>
+    <w:p>
+      <w:pPr>
+        <w:ind w:left="1"/>
+      </w:pPr>
+      <w:bookmarkStart w:id="3" w:name="_Hlk511777679"/>
+      <w:bookmarkEnd w:id="2"/>
+      <w:r>
+        <w:t xml:space="preserve">Carl Harris's implementation was very </w:t>
       </w:r>
       <w:proofErr w:type="gramStart"/>
       <w:r>
@@ -45,23 +60,96 @@
       </w:r>
       <w:proofErr w:type="gramEnd"/>
       <w:r>
-        <w:t xml:space="preserve"> exhibited a kind of unnecessary complexity common to many C programmers. He treated the code as central and the data structures as support for the code. As a result, the code was beautiful but the data structure design ad-hoc and rather ugly (at least by the high standards of this veteran LISP hacker). </w:t>
-      </w:r>
-    </w:p>
-    <w:p>
-      <w:pPr>
-        <w:ind w:left="1"/>
-      </w:pPr>
-      <w:r>
-        <w:t xml:space="preserve">I had another purpose for rewriting besides improving the code and the data structure design, however. That was to evolve it into something I understood completely. It's no fun to be responsible for fixing bugs in a program you don't understand. </w:t>
-      </w:r>
-    </w:p>
-    <w:p>
-      <w:pPr>
-        <w:ind w:left="1"/>
-      </w:pPr>
-      <w:r>
-        <w:t xml:space="preserve">For the first month or so, then, I was simply following out the implications of Carl's basic design. The first serious change I made was to add IMAP support. I did this by reorganizing the protocol machines into a generic driver and three method tables (for POP2, POP3, and IMAP). This and the previous changes illustrate a general principle that's good for programmers to keep in mind, especially in languages like C that don't naturally do dynamic typing: </w:t>
+        <w:t xml:space="preserve"> exhibited a kind of unnecessary complexity common to many C programmers.</w:t>
+      </w:r>
+    </w:p>
+    <w:p>
+      <w:pPr>
+        <w:ind w:left="1"/>
+      </w:pPr>
+      <w:bookmarkStart w:id="4" w:name="_Hlk511777687"/>
+      <w:bookmarkEnd w:id="3"/>
+      <w:r>
+        <w:t>He treated the code as central and the data structures as support for the code.</w:t>
+      </w:r>
+      <w:bookmarkEnd w:id="4"/>
+    </w:p>
+    <w:p>
+      <w:pPr>
+        <w:ind w:left="1"/>
+      </w:pPr>
+      <w:bookmarkStart w:id="5" w:name="_Hlk511777694"/>
+      <w:r>
+        <w:t xml:space="preserve">As a result, the code was beautiful but the data structure design ad-hoc and rather ugly (at least by the high standards of this veteran LISP hacker). </w:t>
+      </w:r>
+    </w:p>
+    <w:p>
+      <w:pPr>
+        <w:ind w:left="1"/>
+      </w:pPr>
+      <w:bookmarkStart w:id="6" w:name="_Hlk511777702"/>
+      <w:bookmarkEnd w:id="5"/>
+      <w:r>
+        <w:t>I had another purpose for rewriting besides improving the code and the data structure design, however.</w:t>
+      </w:r>
+    </w:p>
+    <w:p>
+      <w:pPr>
+        <w:ind w:left="1"/>
+      </w:pPr>
+      <w:bookmarkStart w:id="7" w:name="_Hlk511777710"/>
+      <w:bookmarkEnd w:id="6"/>
+      <w:r>
+        <w:t>That was to evolve it into something I understood completely.</w:t>
+      </w:r>
+    </w:p>
+    <w:p>
+      <w:pPr>
+        <w:ind w:left="1"/>
+      </w:pPr>
+      <w:bookmarkStart w:id="8" w:name="_Hlk511777717"/>
+      <w:bookmarkEnd w:id="7"/>
+      <w:r>
+        <w:t xml:space="preserve">It's no fun to be responsible for fixing bugs in a program you don't understand. </w:t>
+      </w:r>
+    </w:p>
+    <w:p>
+      <w:pPr>
+        <w:ind w:left="1"/>
+      </w:pPr>
+      <w:bookmarkStart w:id="9" w:name="_Hlk511777735"/>
+      <w:bookmarkEnd w:id="8"/>
+      <w:r>
+        <w:t xml:space="preserve">For the first month or so, then, I was simply following out the implications of Carl's basic design. </w:t>
+      </w:r>
+      <w:bookmarkStart w:id="10" w:name="_Hlk511777746"/>
+      <w:bookmarkEnd w:id="9"/>
+      <w:r>
+        <w:t>The first serious change I made was to add IMAP support.</w:t>
+      </w:r>
+      <w:bookmarkEnd w:id="10"/>
+    </w:p>
+    <w:p>
+      <w:pPr>
+        <w:ind w:left="1"/>
+      </w:pPr>
+      <w:bookmarkStart w:id="11" w:name="_Hlk511777759"/>
+      <w:r>
+        <w:t>I did this by reorganizing the protocol machines into a generic driver and three method tables (for POP2, POP3, and IMAP).</w:t>
+      </w:r>
+      <w:bookmarkEnd w:id="11"/>
+    </w:p>
+    <w:p>
+      <w:pPr>
+        <w:ind w:left="1"/>
+      </w:pPr>
+      <w:bookmarkStart w:id="12" w:name="_Hlk511777780"/>
+      <w:r>
+        <w:t>This and the previous changes illustrate a general principle that's good for programmers to keep in mind, especially in languages like C that don't naturally do dynamic typing:</w:t>
+      </w:r>
+      <w:bookmarkEnd w:id="12"/>
+      <w:r>
+        <w:t xml:space="preserve"> </w:t>
       </w:r>
     </w:p>
     <w:p>
@@ -71,14 +159,20 @@
           <w:numId w:val="1"/>
         </w:numPr>
       </w:pPr>
-      <w:r>
-        <w:t xml:space="preserve">Smart data structures and dumb code works a lot better than the other way around. </w:t>
-      </w:r>
-    </w:p>
-    <w:p>
-      <w:pPr>
-        <w:ind w:left="1"/>
-      </w:pPr>
+      <w:bookmarkStart w:id="13" w:name="_Hlk511777791"/>
+      <w:r>
+        <w:t>Smart data structures and dumb code works a lot better than the other way around.</w:t>
+      </w:r>
+      <w:bookmarkEnd w:id="13"/>
+      <w:r>
+        <w:t xml:space="preserve"> </w:t>
+      </w:r>
+    </w:p>
+    <w:p>
+      <w:pPr>
+        <w:ind w:left="1"/>
+      </w:pPr>
+      <w:bookmarkStart w:id="14" w:name="_Hlk511777822"/>
       <w:r>
         <w:t xml:space="preserve">Brooks, Chapter 9: ``Show me your flowchart and conceal your tables, and I shall continue to be mystified. Show me your tables, and I won't usually need your flowchart; it'll be obvious.'' Allowing for thirty years of terminological/cultural shift, it's the same point. </w:t>
       </w:r>
@@ -87,8 +181,26 @@
       <w:pPr>
         <w:ind w:left="1"/>
       </w:pPr>
-      <w:r>
-        <w:t xml:space="preserve">At this point (early September 1996, about six weeks from zero) I started thinking that a name change might be in order—after all, it wasn't just a POP client any more. But I hesitated, because there was as yet nothing genuinely new in the design. My version of </w:t>
+      <w:bookmarkStart w:id="15" w:name="_Hlk511777839"/>
+      <w:bookmarkEnd w:id="14"/>
+      <w:r>
+        <w:t>At this point (early September 1996, about six weeks from zero) I started thinking that a name change might be in order—after all, it wasn't just a POP client any more.</w:t>
+      </w:r>
+      <w:bookmarkEnd w:id="15"/>
+      <w:r>
+        <w:t xml:space="preserve"> </w:t>
+      </w:r>
+      <w:bookmarkStart w:id="16" w:name="_Hlk511777850"/>
+      <w:r>
+        <w:t>But I hesitated, because there was as yet nothing genuinely new in the design.</w:t>
+      </w:r>
+      <w:bookmarkEnd w:id="16"/>
+      <w:r>
+        <w:t xml:space="preserve"> </w:t>
+      </w:r>
+      <w:bookmarkStart w:id="17" w:name="_Hlk511777861"/>
+      <w:r>
+        <w:t xml:space="preserve">My version of </w:t>
       </w:r>
       <w:proofErr w:type="spellStart"/>
       <w:r>
@@ -98,12 +210,14 @@
       <w:r>
         <w:t xml:space="preserve"> had yet to develop an identity of its own. </w:t>
       </w:r>
+      <w:bookmarkEnd w:id="17"/>
     </w:p>
     <w:p>
       <w:pPr>
         <w:spacing w:after="215"/>
         <w:ind w:left="1"/>
       </w:pPr>
+      <w:bookmarkStart w:id="18" w:name="_Hlk511777880"/>
       <w:r>
         <w:t xml:space="preserve">That changed, radically, when </w:t>
       </w:r>
@@ -113,8 +227,37 @@
       </w:r>
       <w:proofErr w:type="spellEnd"/>
       <w:r>
-        <w:t xml:space="preserve"> learned how to forward fetched mail to the SMTP port. I'll get to that in a moment. But first: I said earlier that I'd decided to use this project to test my theory about what Linus Torvalds had done right. How (you may well ask) did I do that? In these ways: </w:t>
-      </w:r>
+        <w:t xml:space="preserve"> learned how to forward fetched mail to the SMTP port.</w:t>
+      </w:r>
+      <w:bookmarkEnd w:id="18"/>
+    </w:p>
+    <w:p>
+      <w:pPr>
+        <w:spacing w:after="215"/>
+        <w:ind w:left="1"/>
+      </w:pPr>
+      <w:bookmarkStart w:id="19" w:name="_Hlk511777896"/>
+      <w:r>
+        <w:lastRenderedPageBreak/>
+        <w:t>I'll get to that in a moment.</w:t>
+      </w:r>
+      <w:bookmarkEnd w:id="19"/>
+      <w:r>
+        <w:t xml:space="preserve"> </w:t>
+      </w:r>
+      <w:bookmarkStart w:id="20" w:name="_Hlk511777914"/>
+      <w:r>
+        <w:t>But first: I said earlier that I'd decided to use this project to test my theory about what Linus Torvalds had done right.</w:t>
+      </w:r>
+      <w:bookmarkEnd w:id="20"/>
+      <w:r>
+        <w:t xml:space="preserve"> </w:t>
+      </w:r>
+      <w:bookmarkStart w:id="21" w:name="_Hlk511777923"/>
+      <w:r>
+        <w:t xml:space="preserve">How (you may well ask) did I do that? In these ways: </w:t>
+      </w:r>
+      <w:bookmarkEnd w:id="21"/>
     </w:p>
     <w:p>
       <w:pPr>
@@ -125,8 +268,14 @@
         <w:spacing w:after="206"/>
         <w:ind w:right="-5" w:hanging="360"/>
       </w:pPr>
-      <w:r>
-        <w:t xml:space="preserve">I released early and often (almost never less often than every ten days; during periods of intense development, once a day). </w:t>
+      <w:bookmarkStart w:id="22" w:name="_Hlk511777932"/>
+      <w:bookmarkStart w:id="23" w:name="_Hlk511777967"/>
+      <w:r>
+        <w:t>I released early and often (almost never less often than every ten days; during periods of intense development, once a day).</w:t>
+      </w:r>
+      <w:bookmarkEnd w:id="23"/>
+      <w:r>
+        <w:t xml:space="preserve"> </w:t>
       </w:r>
     </w:p>
     <w:p>
@@ -138,6 +287,8 @@
         <w:spacing w:after="232"/>
         <w:ind w:right="-5" w:hanging="360"/>
       </w:pPr>
+      <w:bookmarkStart w:id="24" w:name="_Hlk511777978"/>
+      <w:bookmarkEnd w:id="22"/>
       <w:r>
         <w:t xml:space="preserve">I grew my beta list by adding to it everyone who contacted me about </w:t>
       </w:r>
@@ -147,7 +298,11 @@
       </w:r>
       <w:proofErr w:type="spellEnd"/>
       <w:r>
-        <w:t xml:space="preserve">. </w:t>
+        <w:t>.</w:t>
+      </w:r>
+      <w:bookmarkEnd w:id="24"/>
+      <w:r>
+        <w:t xml:space="preserve"> </w:t>
       </w:r>
     </w:p>
     <w:p>
@@ -159,9 +314,13 @@
         <w:spacing w:after="224" w:line="259" w:lineRule="auto"/>
         <w:ind w:right="-5" w:hanging="360"/>
       </w:pPr>
-      <w:r>
-        <w:lastRenderedPageBreak/>
-        <w:t xml:space="preserve">I sent chatty announcements to the beta list whenever I released, encouraging people to participate. </w:t>
+      <w:bookmarkStart w:id="25" w:name="_Hlk511777986"/>
+      <w:r>
+        <w:t>I sent chatty announcements to the beta list whenever I released, encouraging people to participate.</w:t>
+      </w:r>
+      <w:bookmarkEnd w:id="25"/>
+      <w:r>
+        <w:t xml:space="preserve"> </w:t>
       </w:r>
     </w:p>
     <w:p>
@@ -173,21 +332,40 @@
         <w:spacing w:after="160" w:line="259" w:lineRule="auto"/>
         <w:ind w:right="-5" w:hanging="360"/>
       </w:pPr>
-      <w:r>
-        <w:t xml:space="preserve">And I listened to my beta-testers, polling them about design decisions and stroking them whenever they sent in patches and feedback. </w:t>
-      </w:r>
-    </w:p>
-    <w:p>
-      <w:pPr>
-        <w:ind w:left="1"/>
-      </w:pPr>
-      <w:r>
-        <w:t>The payoff from these sim</w:t>
-      </w:r>
-      <w:bookmarkStart w:id="0" w:name="_GoBack"/>
-      <w:bookmarkEnd w:id="0"/>
-      <w:r>
-        <w:t xml:space="preserve">ple measures was immediate. From the beginning of the project, I got bug reports of a quality most developers would kill for, often with good fixes attached. I got thoughtful criticism, I got fan mail, I got intelligent feature suggestions. Which leads to: </w:t>
+      <w:bookmarkStart w:id="26" w:name="_Hlk511778014"/>
+      <w:r>
+        <w:t>And I listened to my beta-testers, polling them about design decisions and stroking them whenever they sent in patches and feedback.</w:t>
+      </w:r>
+      <w:bookmarkEnd w:id="26"/>
+      <w:r>
+        <w:t xml:space="preserve"> </w:t>
+      </w:r>
+    </w:p>
+    <w:p>
+      <w:pPr>
+        <w:ind w:left="1"/>
+      </w:pPr>
+      <w:r>
+        <w:t>The payoff from these simple measures was immediate.</w:t>
+      </w:r>
+    </w:p>
+    <w:p>
+      <w:pPr>
+        <w:ind w:left="1"/>
+      </w:pPr>
+      <w:bookmarkStart w:id="27" w:name="_Hlk511778050"/>
+      <w:r>
+        <w:t>From the beginning of the project, I got bug reports of a quality most developers would kill for, often with good fixes attached.</w:t>
+      </w:r>
+      <w:bookmarkEnd w:id="27"/>
+    </w:p>
+    <w:p>
+      <w:pPr>
+        <w:ind w:left="1"/>
+      </w:pPr>
+      <w:bookmarkStart w:id="28" w:name="_Hlk511778074"/>
+      <w:r>
+        <w:t xml:space="preserve">I got thoughtful criticism, I got fan mail, I got intelligent feature suggestions. Which leads to: </w:t>
       </w:r>
     </w:p>
     <w:p>
@@ -197,14 +375,21 @@
           <w:numId w:val="1"/>
         </w:numPr>
       </w:pPr>
-      <w:r>
-        <w:t xml:space="preserve">If you treat your beta-testers as if they're your most valuable resource, they will respond by becoming your most valuable resource. </w:t>
-      </w:r>
-    </w:p>
-    <w:p>
-      <w:pPr>
-        <w:ind w:left="1"/>
-      </w:pPr>
+      <w:bookmarkStart w:id="29" w:name="_Hlk511778088"/>
+      <w:bookmarkEnd w:id="28"/>
+      <w:r>
+        <w:t>If you treat your beta-testers as if they're your most valuable resource, they will respond by becoming your most valuable resource</w:t>
+      </w:r>
+      <w:bookmarkEnd w:id="29"/>
+      <w:r>
+        <w:t xml:space="preserve">. </w:t>
+      </w:r>
+    </w:p>
+    <w:p>
+      <w:pPr>
+        <w:ind w:left="1"/>
+      </w:pPr>
+      <w:bookmarkStart w:id="30" w:name="_Hlk511778104"/>
       <w:r>
         <w:t xml:space="preserve">One interesting measure of </w:t>
       </w:r>
@@ -222,7 +407,19 @@
       </w:r>
       <w:proofErr w:type="spellEnd"/>
       <w:r>
-        <w:t xml:space="preserve">-friends. At the time of latest revision of this paper (November 2000) it has 287 members and is adding two or three a week. </w:t>
+        <w:t>-friends.</w:t>
+      </w:r>
+      <w:bookmarkEnd w:id="30"/>
+      <w:r>
+        <w:t xml:space="preserve"> </w:t>
+      </w:r>
+      <w:bookmarkStart w:id="31" w:name="_Hlk511778116"/>
+      <w:r>
+        <w:t>At the time of latest revision of this paper (November 2000) it has 287 members and is adding two or three a week.</w:t>
+      </w:r>
+      <w:bookmarkEnd w:id="31"/>
+      <w:r>
+        <w:t xml:space="preserve"> </w:t>
       </w:r>
     </w:p>
     <w:p>
@@ -230,8 +427,17 @@
         <w:spacing w:after="215"/>
         <w:ind w:left="1"/>
       </w:pPr>
-      <w:r>
-        <w:t xml:space="preserve">Actually, when I revised in late May 1997 I found the list was beginning to lose members from its high of close to 300 for an interesting reason. Several people have asked me to unsubscribe them because </w:t>
+      <w:bookmarkStart w:id="32" w:name="_Hlk511778127"/>
+      <w:r>
+        <w:t>Actually, when I revised in late May 1997 I found the list was beginning to lose members from its high of close to 300 for an interesting reason.</w:t>
+      </w:r>
+      <w:bookmarkEnd w:id="32"/>
+      <w:r>
+        <w:t xml:space="preserve"> </w:t>
+      </w:r>
+      <w:bookmarkStart w:id="33" w:name="_Hlk511778144"/>
+      <w:r>
+        <w:t xml:space="preserve">Several people have asked me to unsubscribe them because </w:t>
       </w:r>
       <w:proofErr w:type="spellStart"/>
       <w:r>
@@ -239,7 +445,21 @@
       </w:r>
       <w:proofErr w:type="spellEnd"/>
       <w:r>
-        <w:t xml:space="preserve"> is working so well for them that they no longer need to see the list traffic! Perhaps this is part of the normal life-cycle of a mature bazaar-style project. </w:t>
+        <w:t xml:space="preserve"> is working so well for them that they no longer need to see the list traffic!</w:t>
+      </w:r>
+      <w:bookmarkEnd w:id="33"/>
+      <w:r>
+        <w:t xml:space="preserve"> </w:t>
+      </w:r>
+      <w:bookmarkStart w:id="34" w:name="_Hlk511778151"/>
+      <w:bookmarkStart w:id="35" w:name="_GoBack"/>
+      <w:r>
+        <w:t>Perhaps this is part of the normal life-cycle of a mature bazaar-style project.</w:t>
+      </w:r>
+      <w:bookmarkEnd w:id="34"/>
+      <w:bookmarkEnd w:id="35"/>
+      <w:r>
+        <w:t xml:space="preserve"> </w:t>
       </w:r>
     </w:p>
     <w:p/>

</xml_diff>